<commit_message>
Thêm vài chữ aaaaaaaaaaa ở cuối cùng
</commit_message>
<xml_diff>
--- a/Thư-chia-sẻ.docx
+++ b/Thư-chia-sẻ.docx
@@ -216,6 +216,30 @@
           <w:rFonts w:asciiTheme="majorHAnsi" w:hAnsiTheme="majorHAnsi" w:cstheme="majorHAnsi"/>
         </w:rPr>
         <w:t xml:space="preserve"> Em xin cảm ơn!</w:t>
+      </w:r>
+    </w:p>
+    <w:p>
+      <w:pPr>
+        <w:rPr>
+          <w:rFonts w:asciiTheme="majorHAnsi" w:hAnsiTheme="majorHAnsi" w:cstheme="majorHAnsi"/>
+        </w:rPr>
+      </w:pPr>
+    </w:p>
+    <w:p>
+      <w:pPr>
+        <w:rPr>
+          <w:rFonts w:asciiTheme="majorHAnsi" w:hAnsiTheme="majorHAnsi" w:cstheme="majorHAnsi"/>
+          <w:sz w:val="96"/>
+          <w:szCs w:val="96"/>
+        </w:rPr>
+      </w:pPr>
+      <w:r>
+        <w:rPr>
+          <w:rFonts w:asciiTheme="majorHAnsi" w:hAnsiTheme="majorHAnsi" w:cstheme="majorHAnsi"/>
+          <w:sz w:val="96"/>
+          <w:szCs w:val="96"/>
+        </w:rPr>
+        <w:t>aaaaaaaaaaaaaaaaaa</w:t>
       </w:r>
     </w:p>
     <w:sectPr>
@@ -673,18 +697,18 @@
     <w:lsdException w:name="Unresolved Mention" w:semiHidden="1" w:unhideWhenUsed="1"/>
     <w:lsdException w:name="Smart Link" w:semiHidden="1" w:unhideWhenUsed="1"/>
   </w:latentStyles>
-  <w:style w:type="paragraph" w:default="1" w:styleId="Binhthng">
+  <w:style w:type="paragraph" w:default="1" w:styleId="a">
     <w:name w:val="Normal"/>
     <w:qFormat/>
     <w:rsid w:val="002C632E"/>
   </w:style>
-  <w:style w:type="character" w:default="1" w:styleId="Phngmcinhcuaoanvn">
+  <w:style w:type="character" w:default="1" w:styleId="a0">
     <w:name w:val="Default Paragraph Font"/>
     <w:uiPriority w:val="1"/>
     <w:semiHidden/>
     <w:unhideWhenUsed/>
   </w:style>
-  <w:style w:type="table" w:default="1" w:styleId="BangThngthng">
+  <w:style w:type="table" w:default="1" w:styleId="a1">
     <w:name w:val="Normal Table"/>
     <w:uiPriority w:val="99"/>
     <w:semiHidden/>
@@ -699,16 +723,16 @@
       </w:tblCellMar>
     </w:tblPr>
   </w:style>
-  <w:style w:type="numbering" w:default="1" w:styleId="Khngco">
+  <w:style w:type="numbering" w:default="1" w:styleId="a2">
     <w:name w:val="No List"/>
     <w:uiPriority w:val="99"/>
     <w:semiHidden/>
     <w:unhideWhenUsed/>
   </w:style>
-  <w:style w:type="paragraph" w:styleId="utrang">
+  <w:style w:type="paragraph" w:styleId="a3">
     <w:name w:val="header"/>
-    <w:basedOn w:val="Binhthng"/>
-    <w:link w:val="utrangChar"/>
+    <w:basedOn w:val="a"/>
+    <w:link w:val="a4"/>
     <w:uiPriority w:val="99"/>
     <w:unhideWhenUsed/>
     <w:rsid w:val="00E225B5"/>
@@ -720,17 +744,17 @@
       <w:snapToGrid w:val="0"/>
     </w:pPr>
   </w:style>
-  <w:style w:type="character" w:customStyle="1" w:styleId="utrangChar">
-    <w:name w:val="Đầu trang Char"/>
-    <w:basedOn w:val="Phngmcinhcuaoanvn"/>
-    <w:link w:val="utrang"/>
+  <w:style w:type="character" w:customStyle="1" w:styleId="a4">
+    <w:name w:val="ヘッダー (文字)"/>
+    <w:basedOn w:val="a0"/>
+    <w:link w:val="a3"/>
     <w:uiPriority w:val="99"/>
     <w:rsid w:val="00E225B5"/>
   </w:style>
-  <w:style w:type="paragraph" w:styleId="Chntrang">
+  <w:style w:type="paragraph" w:styleId="a5">
     <w:name w:val="footer"/>
-    <w:basedOn w:val="Binhthng"/>
-    <w:link w:val="ChntrangChar"/>
+    <w:basedOn w:val="a"/>
+    <w:link w:val="a6"/>
     <w:uiPriority w:val="99"/>
     <w:unhideWhenUsed/>
     <w:rsid w:val="00E225B5"/>
@@ -742,10 +766,10 @@
       <w:snapToGrid w:val="0"/>
     </w:pPr>
   </w:style>
-  <w:style w:type="character" w:customStyle="1" w:styleId="ChntrangChar">
-    <w:name w:val="Chân trang Char"/>
-    <w:basedOn w:val="Phngmcinhcuaoanvn"/>
-    <w:link w:val="Chntrang"/>
+  <w:style w:type="character" w:customStyle="1" w:styleId="a6">
+    <w:name w:val="フッター (文字)"/>
+    <w:basedOn w:val="a0"/>
+    <w:link w:val="a5"/>
     <w:uiPriority w:val="99"/>
     <w:rsid w:val="00E225B5"/>
   </w:style>

</xml_diff>